<commit_message>
added how to test api doc
</commit_message>
<xml_diff>
--- a/API/Planned API Calls.docx
+++ b/API/Planned API Calls.docx
@@ -412,25 +412,21 @@
           </w:tcPr>
           <w:p>
             <w:r>
-              <w:t>Id (if user is either superadmin or admin), u</w:t>
-            </w:r>
-            <w:r>
-              <w:t>sername, name, and message (maybe</w:t>
-            </w:r>
-            <w:r>
-              <w:t xml:space="preserve"> use</w:t>
-            </w:r>
-            <w:r>
-              <w:t xml:space="preserve"> JWT for auth</w:t>
-            </w:r>
-            <w:r>
-              <w:t>orization</w:t>
-            </w:r>
-            <w:r>
-              <w:t>?</w:t>
-            </w:r>
-            <w:r>
-              <w:t>)</w:t>
+              <w:t>token</w:t>
+            </w:r>
+            <w:r>
+              <w:t>, u</w:t>
+            </w:r>
+            <w:r>
+              <w:t>sername, name</w:t>
+            </w:r>
+            <w:r>
+              <w:t>, email, city, level</w:t>
+            </w:r>
+            <w:bookmarkStart w:id="0" w:name="_GoBack"/>
+            <w:bookmarkEnd w:id="0"/>
+            <w:r>
+              <w:t>, and message</w:t>
             </w:r>
           </w:p>
         </w:tc>
@@ -2047,17 +2043,43 @@
                 <w:b/>
                 <w:bCs/>
               </w:rPr>
-              <w:t>listAllEvents</w:t>
-            </w:r>
-          </w:p>
-        </w:tc>
-        <w:tc>
-          <w:tcPr>
-            <w:tcW w:w="6925" w:type="dxa"/>
-          </w:tcPr>
-          <w:p>
-            <w:r>
-              <w:t>Admin lists all events they have created</w:t>
+              <w:t>lis</w:t>
+            </w:r>
+            <w:r>
+              <w:rPr>
+                <w:b/>
+                <w:bCs/>
+              </w:rPr>
+              <w:t>tSelf</w:t>
+            </w:r>
+            <w:r>
+              <w:rPr>
+                <w:b/>
+                <w:bCs/>
+              </w:rPr>
+              <w:t>Events</w:t>
+            </w:r>
+          </w:p>
+        </w:tc>
+        <w:tc>
+          <w:tcPr>
+            <w:tcW w:w="6925" w:type="dxa"/>
+          </w:tcPr>
+          <w:p>
+            <w:r>
+              <w:t>Admin lists all events th</w:t>
+            </w:r>
+            <w:r>
+              <w:t>is admin</w:t>
+            </w:r>
+            <w:r>
+              <w:t xml:space="preserve"> ha</w:t>
+            </w:r>
+            <w:r>
+              <w:t>s</w:t>
+            </w:r>
+            <w:r>
+              <w:t xml:space="preserve"> created</w:t>
             </w:r>
             <w:r>
               <w:t xml:space="preserve"> (can also be used to filter only active events)</w:t>
@@ -2578,14 +2600,7 @@
                 <w:b/>
                 <w:bCs/>
               </w:rPr>
-              <w:t>/</w:t>
-            </w:r>
-            <w:r>
-              <w:rPr>
-                <w:b/>
-                <w:bCs/>
-              </w:rPr>
-              <w:t>joinEvent</w:t>
+              <w:t>/joinEvent</w:t>
             </w:r>
           </w:p>
         </w:tc>
@@ -2738,37 +2753,17 @@
                 <w:b/>
                 <w:bCs/>
               </w:rPr>
-              <w:t>/</w:t>
-            </w:r>
-            <w:r>
-              <w:rPr>
-                <w:b/>
-                <w:bCs/>
-              </w:rPr>
-              <w:t>leave</w:t>
-            </w:r>
-            <w:r>
-              <w:rPr>
-                <w:b/>
-                <w:bCs/>
-              </w:rPr>
-              <w:t>Event</w:t>
-            </w:r>
-          </w:p>
-        </w:tc>
-        <w:tc>
-          <w:tcPr>
-            <w:tcW w:w="6925" w:type="dxa"/>
-          </w:tcPr>
-          <w:p>
-            <w:r>
-              <w:t xml:space="preserve">User </w:t>
-            </w:r>
-            <w:r>
-              <w:t>leave</w:t>
-            </w:r>
-            <w:r>
-              <w:t>s an event</w:t>
+              <w:t>/leaveEvent</w:t>
+            </w:r>
+          </w:p>
+        </w:tc>
+        <w:tc>
+          <w:tcPr>
+            <w:tcW w:w="6925" w:type="dxa"/>
+          </w:tcPr>
+          <w:p>
+            <w:r>
+              <w:t>User leaves an event</w:t>
             </w:r>
           </w:p>
         </w:tc>
@@ -2792,8 +2787,6 @@
             <w:r>
               <w:t>DELETE</w:t>
             </w:r>
-            <w:bookmarkStart w:id="0" w:name="_GoBack"/>
-            <w:bookmarkEnd w:id="0"/>
           </w:p>
         </w:tc>
       </w:tr>

</xml_diff>

<commit_message>
2 new calls and some edits
eventByDate and eventByCity, plus edits to index.js, and renaming routes.js from uuser.routes.js
</commit_message>
<xml_diff>
--- a/API/Planned API Calls.docx
+++ b/API/Planned API Calls.docx
@@ -423,8 +423,6 @@
             <w:r>
               <w:t>, email, city, level</w:t>
             </w:r>
-            <w:bookmarkStart w:id="0" w:name="_GoBack"/>
-            <w:bookmarkEnd w:id="0"/>
             <w:r>
               <w:t>, and message</w:t>
             </w:r>
@@ -2339,19 +2337,12 @@
           </w:tcPr>
           <w:p>
             <w:r>
-              <w:t>Title</w:t>
-            </w:r>
-            <w:r>
-              <w:t>s</w:t>
-            </w:r>
-            <w:r>
-              <w:t>, url</w:t>
-            </w:r>
-            <w:r>
-              <w:t>s</w:t>
-            </w:r>
-            <w:r>
-              <w:t xml:space="preserve">, and </w:t>
+              <w:t>Events array</w:t>
+            </w:r>
+            <w:bookmarkStart w:id="0" w:name="_GoBack"/>
+            <w:bookmarkEnd w:id="0"/>
+            <w:r>
+              <w:t xml:space="preserve"> and </w:t>
             </w:r>
             <w:r>
               <w:t>message</w:t>
@@ -2522,19 +2513,10 @@
           </w:tcPr>
           <w:p>
             <w:r>
-              <w:t>Title</w:t>
-            </w:r>
-            <w:r>
-              <w:t>s</w:t>
-            </w:r>
-            <w:r>
-              <w:t>, url</w:t>
-            </w:r>
-            <w:r>
-              <w:t>s</w:t>
-            </w:r>
-            <w:r>
-              <w:t xml:space="preserve">, and </w:t>
+              <w:t>Events array</w:t>
+            </w:r>
+            <w:r>
+              <w:t xml:space="preserve"> and </w:t>
             </w:r>
             <w:r>
               <w:t>message</w:t>

</xml_diff>

<commit_message>
updated planned api calls
</commit_message>
<xml_diff>
--- a/API/Planned API Calls.docx
+++ b/API/Planned API Calls.docx
@@ -147,8 +147,24 @@
             <w:tcW w:w="6925" w:type="dxa"/>
           </w:tcPr>
           <w:p>
+            <w:pPr>
+              <w:rPr>
+                <w:b/>
+                <w:bCs/>
+              </w:rPr>
+            </w:pPr>
             <w:r>
               <w:t>Register a new user</w:t>
+            </w:r>
+            <w:r>
+              <w:t xml:space="preserve"> </w:t>
+            </w:r>
+            <w:r>
+              <w:rPr>
+                <w:b/>
+                <w:bCs/>
+              </w:rPr>
+              <w:t>(Ready for frontend)</w:t>
             </w:r>
           </w:p>
         </w:tc>
@@ -329,6 +345,16 @@
           <w:p>
             <w:r>
               <w:t>Log in an existing user</w:t>
+            </w:r>
+            <w:r>
+              <w:t xml:space="preserve"> </w:t>
+            </w:r>
+            <w:r>
+              <w:rPr>
+                <w:b/>
+                <w:bCs/>
+              </w:rPr>
+              <w:t>(Ready for frontend)</w:t>
             </w:r>
           </w:p>
         </w:tc>
@@ -2255,6 +2281,16 @@
             <w:r>
               <w:t>List all events within startdate and enddate</w:t>
             </w:r>
+            <w:r>
+              <w:t xml:space="preserve"> </w:t>
+            </w:r>
+            <w:r>
+              <w:rPr>
+                <w:b/>
+                <w:bCs/>
+              </w:rPr>
+              <w:t>(Ready for frontend)</w:t>
+            </w:r>
           </w:p>
         </w:tc>
       </w:tr>
@@ -2339,8 +2375,6 @@
             <w:r>
               <w:t>Events array</w:t>
             </w:r>
-            <w:bookmarkStart w:id="0" w:name="_GoBack"/>
-            <w:bookmarkEnd w:id="0"/>
             <w:r>
               <w:t xml:space="preserve"> and </w:t>
             </w:r>
@@ -2404,7 +2438,6 @@
                 <w:b/>
                 <w:bCs/>
               </w:rPr>
-              <w:lastRenderedPageBreak/>
               <w:t>url</w:t>
             </w:r>
             <w:r>
@@ -2431,6 +2464,18 @@
             <w:r>
               <w:t>List all active events by city</w:t>
             </w:r>
+            <w:r>
+              <w:t xml:space="preserve"> </w:t>
+            </w:r>
+            <w:r>
+              <w:rPr>
+                <w:b/>
+                <w:bCs/>
+              </w:rPr>
+              <w:t>(Ready for frontend)</w:t>
+            </w:r>
+            <w:bookmarkStart w:id="0" w:name="_GoBack"/>
+            <w:bookmarkEnd w:id="0"/>
           </w:p>
         </w:tc>
       </w:tr>

</xml_diff>

<commit_message>
updated planned api calls again
</commit_message>
<xml_diff>
--- a/API/Planned API Calls.docx
+++ b/API/Planned API Calls.docx
@@ -924,7 +924,7 @@
           </w:tcPr>
           <w:p>
             <w:r>
-              <w:t>Id (id of superadmin)</w:t>
+              <w:t>Token and level</w:t>
             </w:r>
           </w:p>
         </w:tc>
@@ -1105,10 +1105,7 @@
           </w:tcPr>
           <w:p>
             <w:r>
-              <w:t>Id</w:t>
-            </w:r>
-            <w:r>
-              <w:t xml:space="preserve"> (of superadmin)</w:t>
+              <w:t>Token, level,</w:t>
             </w:r>
             <w:r>
               <w:t xml:space="preserve"> and username </w:t>
@@ -1283,7 +1280,7 @@
           </w:tcPr>
           <w:p>
             <w:r>
-              <w:t>Id (of superadmin)</w:t>
+              <w:t>Token and level</w:t>
             </w:r>
           </w:p>
         </w:tc>
@@ -1452,7 +1449,10 @@
           </w:tcPr>
           <w:p>
             <w:r>
-              <w:t>Id (of superadmin) and username</w:t>
+              <w:t>Token, level,</w:t>
+            </w:r>
+            <w:r>
+              <w:t xml:space="preserve"> and username</w:t>
             </w:r>
           </w:p>
         </w:tc>
@@ -1618,7 +1618,7 @@
           </w:tcPr>
           <w:p>
             <w:r>
-              <w:t>Id (of superadmin)</w:t>
+              <w:t>Token and level</w:t>
             </w:r>
           </w:p>
         </w:tc>
@@ -1782,10 +1782,7 @@
           </w:tcPr>
           <w:p>
             <w:r>
-              <w:t>U</w:t>
-            </w:r>
-            <w:r>
-              <w:t>sername</w:t>
+              <w:t>token</w:t>
             </w:r>
           </w:p>
         </w:tc>
@@ -1954,7 +1951,10 @@
           </w:tcPr>
           <w:p>
             <w:r>
-              <w:t>Id (of admin) and eventid</w:t>
+              <w:t>token</w:t>
+            </w:r>
+            <w:r>
+              <w:t xml:space="preserve"> and eventid</w:t>
             </w:r>
           </w:p>
         </w:tc>
@@ -2150,7 +2150,7 @@
           </w:tcPr>
           <w:p>
             <w:r>
-              <w:t>Id (of admin)</w:t>
+              <w:t>token</w:t>
             </w:r>
           </w:p>
         </w:tc>
@@ -2474,8 +2474,6 @@
               </w:rPr>
               <w:t>(Ready for frontend)</w:t>
             </w:r>
-            <w:bookmarkStart w:id="0" w:name="_GoBack"/>
-            <w:bookmarkEnd w:id="0"/>
           </w:p>
         </w:tc>
       </w:tr>
@@ -2679,7 +2677,11 @@
           <w:tcPr>
             <w:tcW w:w="6925" w:type="dxa"/>
           </w:tcPr>
-          <w:p/>
+          <w:p>
+            <w:r>
+              <w:t>token</w:t>
+            </w:r>
+          </w:p>
         </w:tc>
       </w:tr>
       <w:tr>
@@ -2832,7 +2834,13 @@
           <w:tcPr>
             <w:tcW w:w="6925" w:type="dxa"/>
           </w:tcPr>
-          <w:p/>
+          <w:p>
+            <w:r>
+              <w:t>token</w:t>
+            </w:r>
+            <w:bookmarkStart w:id="0" w:name="_GoBack"/>
+            <w:bookmarkEnd w:id="0"/>
+          </w:p>
         </w:tc>
       </w:tr>
       <w:tr>

</xml_diff>

<commit_message>
implemented createEvent and joinEvent
</commit_message>
<xml_diff>
--- a/API/Planned API Calls.docx
+++ b/API/Planned API Calls.docx
@@ -55,8 +55,13 @@
       <w:pPr>
         <w:ind w:firstLine="720"/>
       </w:pPr>
+      <w:proofErr w:type="spellStart"/>
       <w:r>
-        <w:t xml:space="preserve">url = </w:t>
+        <w:t>url</w:t>
+      </w:r>
+      <w:proofErr w:type="spellEnd"/>
+      <w:r>
+        <w:t xml:space="preserve"> = </w:t>
       </w:r>
       <w:r>
         <w:t>http://</w:t>
@@ -73,7 +78,15 @@
         <w:ind w:firstLine="720"/>
       </w:pPr>
       <w:r>
-        <w:t>MySQL default PortNumber = 3306</w:t>
+        <w:t xml:space="preserve">MySQL default </w:t>
+      </w:r>
+      <w:proofErr w:type="spellStart"/>
+      <w:r>
+        <w:t>PortNumber</w:t>
+      </w:r>
+      <w:proofErr w:type="spellEnd"/>
+      <w:r>
+        <w:t xml:space="preserve"> = 3306</w:t>
       </w:r>
     </w:p>
     <w:p>
@@ -119,13 +132,23 @@
                 <w:bCs/>
               </w:rPr>
             </w:pPr>
-            <w:r>
-              <w:rPr>
-                <w:b/>
-                <w:bCs/>
-              </w:rPr>
-              <w:t>url/</w:t>
-            </w:r>
+            <w:proofErr w:type="spellStart"/>
+            <w:r>
+              <w:rPr>
+                <w:b/>
+                <w:bCs/>
+              </w:rPr>
+              <w:t>url</w:t>
+            </w:r>
+            <w:proofErr w:type="spellEnd"/>
+            <w:r>
+              <w:rPr>
+                <w:b/>
+                <w:bCs/>
+              </w:rPr>
+              <w:t>/</w:t>
+            </w:r>
+            <w:proofErr w:type="spellStart"/>
             <w:r>
               <w:rPr>
                 <w:b/>
@@ -140,6 +163,7 @@
               </w:rPr>
               <w:t>User</w:t>
             </w:r>
+            <w:proofErr w:type="spellEnd"/>
           </w:p>
         </w:tc>
         <w:tc>
@@ -315,13 +339,23 @@
                 <w:bCs/>
               </w:rPr>
             </w:pPr>
-            <w:r>
-              <w:rPr>
-                <w:b/>
-                <w:bCs/>
-              </w:rPr>
-              <w:t>url/</w:t>
-            </w:r>
+            <w:proofErr w:type="spellStart"/>
+            <w:r>
+              <w:rPr>
+                <w:b/>
+                <w:bCs/>
+              </w:rPr>
+              <w:t>url</w:t>
+            </w:r>
+            <w:proofErr w:type="spellEnd"/>
+            <w:r>
+              <w:rPr>
+                <w:b/>
+                <w:bCs/>
+              </w:rPr>
+              <w:t>/</w:t>
+            </w:r>
+            <w:proofErr w:type="spellStart"/>
             <w:r>
               <w:rPr>
                 <w:b/>
@@ -336,6 +370,7 @@
               </w:rPr>
               <w:t>User</w:t>
             </w:r>
+            <w:proofErr w:type="spellEnd"/>
           </w:p>
         </w:tc>
         <w:tc>
@@ -501,13 +536,23 @@
                 <w:bCs/>
               </w:rPr>
             </w:pPr>
-            <w:r>
-              <w:rPr>
-                <w:b/>
-                <w:bCs/>
-              </w:rPr>
-              <w:t>url/</w:t>
-            </w:r>
+            <w:proofErr w:type="spellStart"/>
+            <w:r>
+              <w:rPr>
+                <w:b/>
+                <w:bCs/>
+              </w:rPr>
+              <w:t>url</w:t>
+            </w:r>
+            <w:proofErr w:type="spellEnd"/>
+            <w:r>
+              <w:rPr>
+                <w:b/>
+                <w:bCs/>
+              </w:rPr>
+              <w:t>/</w:t>
+            </w:r>
+            <w:proofErr w:type="spellStart"/>
             <w:r>
               <w:rPr>
                 <w:b/>
@@ -515,6 +560,7 @@
               </w:rPr>
               <w:t>editUser</w:t>
             </w:r>
+            <w:proofErr w:type="spellEnd"/>
           </w:p>
         </w:tc>
         <w:tc>
@@ -591,8 +637,13 @@
             <w:tcW w:w="6925" w:type="dxa"/>
           </w:tcPr>
           <w:p>
-            <w:r>
-              <w:t>NewPassword, name, email, and city</w:t>
+            <w:proofErr w:type="spellStart"/>
+            <w:r>
+              <w:t>NewPassword</w:t>
+            </w:r>
+            <w:proofErr w:type="spellEnd"/>
+            <w:r>
+              <w:t>, name, email, and city</w:t>
             </w:r>
           </w:p>
         </w:tc>
@@ -679,13 +730,23 @@
                 <w:bCs/>
               </w:rPr>
             </w:pPr>
-            <w:r>
-              <w:rPr>
-                <w:b/>
-                <w:bCs/>
-              </w:rPr>
-              <w:t>url/</w:t>
-            </w:r>
+            <w:proofErr w:type="spellStart"/>
+            <w:r>
+              <w:rPr>
+                <w:b/>
+                <w:bCs/>
+              </w:rPr>
+              <w:t>url</w:t>
+            </w:r>
+            <w:proofErr w:type="spellEnd"/>
+            <w:r>
+              <w:rPr>
+                <w:b/>
+                <w:bCs/>
+              </w:rPr>
+              <w:t>/</w:t>
+            </w:r>
+            <w:proofErr w:type="spellStart"/>
             <w:r>
               <w:rPr>
                 <w:b/>
@@ -693,6 +754,7 @@
               </w:rPr>
               <w:t>deleteUser</w:t>
             </w:r>
+            <w:proofErr w:type="spellEnd"/>
           </w:p>
         </w:tc>
         <w:tc>
@@ -839,13 +901,23 @@
                 <w:bCs/>
               </w:rPr>
             </w:pPr>
-            <w:r>
-              <w:rPr>
-                <w:b/>
-                <w:bCs/>
-              </w:rPr>
-              <w:t>url/</w:t>
-            </w:r>
+            <w:proofErr w:type="spellStart"/>
+            <w:r>
+              <w:rPr>
+                <w:b/>
+                <w:bCs/>
+              </w:rPr>
+              <w:t>url</w:t>
+            </w:r>
+            <w:proofErr w:type="spellEnd"/>
+            <w:r>
+              <w:rPr>
+                <w:b/>
+                <w:bCs/>
+              </w:rPr>
+              <w:t>/</w:t>
+            </w:r>
+            <w:proofErr w:type="spellStart"/>
             <w:r>
               <w:rPr>
                 <w:b/>
@@ -860,16 +932,19 @@
               </w:rPr>
               <w:t>Admins</w:t>
             </w:r>
-          </w:p>
-        </w:tc>
-        <w:tc>
-          <w:tcPr>
-            <w:tcW w:w="6925" w:type="dxa"/>
-          </w:tcPr>
-          <w:p>
+            <w:proofErr w:type="spellEnd"/>
+          </w:p>
+        </w:tc>
+        <w:tc>
+          <w:tcPr>
+            <w:tcW w:w="6925" w:type="dxa"/>
+          </w:tcPr>
+          <w:p>
+            <w:proofErr w:type="spellStart"/>
             <w:r>
               <w:t>SuperAdmin</w:t>
             </w:r>
+            <w:proofErr w:type="spellEnd"/>
             <w:r>
               <w:t xml:space="preserve"> list</w:t>
             </w:r>
@@ -1030,13 +1105,23 @@
                 <w:bCs/>
               </w:rPr>
             </w:pPr>
-            <w:r>
-              <w:rPr>
-                <w:b/>
-                <w:bCs/>
-              </w:rPr>
-              <w:t>url/</w:t>
-            </w:r>
+            <w:proofErr w:type="spellStart"/>
+            <w:r>
+              <w:rPr>
+                <w:b/>
+                <w:bCs/>
+              </w:rPr>
+              <w:t>url</w:t>
+            </w:r>
+            <w:proofErr w:type="spellEnd"/>
+            <w:r>
+              <w:rPr>
+                <w:b/>
+                <w:bCs/>
+              </w:rPr>
+              <w:t>/</w:t>
+            </w:r>
+            <w:proofErr w:type="spellStart"/>
             <w:r>
               <w:rPr>
                 <w:b/>
@@ -1044,15 +1129,21 @@
               </w:rPr>
               <w:t>adminEvents</w:t>
             </w:r>
-          </w:p>
-        </w:tc>
-        <w:tc>
-          <w:tcPr>
-            <w:tcW w:w="6925" w:type="dxa"/>
-          </w:tcPr>
-          <w:p>
-            <w:r>
-              <w:t>SuperAdmin l</w:t>
+            <w:proofErr w:type="spellEnd"/>
+          </w:p>
+        </w:tc>
+        <w:tc>
+          <w:tcPr>
+            <w:tcW w:w="6925" w:type="dxa"/>
+          </w:tcPr>
+          <w:p>
+            <w:proofErr w:type="spellStart"/>
+            <w:r>
+              <w:t>SuperAdmin</w:t>
+            </w:r>
+            <w:proofErr w:type="spellEnd"/>
+            <w:r>
+              <w:t xml:space="preserve"> l</w:t>
             </w:r>
             <w:r>
               <w:t>ist</w:t>
@@ -1205,13 +1296,23 @@
                 <w:bCs/>
               </w:rPr>
             </w:pPr>
-            <w:r>
-              <w:rPr>
-                <w:b/>
-                <w:bCs/>
-              </w:rPr>
-              <w:t>url/</w:t>
-            </w:r>
+            <w:proofErr w:type="spellStart"/>
+            <w:r>
+              <w:rPr>
+                <w:b/>
+                <w:bCs/>
+              </w:rPr>
+              <w:t>url</w:t>
+            </w:r>
+            <w:proofErr w:type="spellEnd"/>
+            <w:r>
+              <w:rPr>
+                <w:b/>
+                <w:bCs/>
+              </w:rPr>
+              <w:t>/</w:t>
+            </w:r>
+            <w:proofErr w:type="spellStart"/>
             <w:r>
               <w:rPr>
                 <w:b/>
@@ -1219,16 +1320,19 @@
               </w:rPr>
               <w:t>listUsers</w:t>
             </w:r>
-          </w:p>
-        </w:tc>
-        <w:tc>
-          <w:tcPr>
-            <w:tcW w:w="6925" w:type="dxa"/>
-          </w:tcPr>
-          <w:p>
+            <w:proofErr w:type="spellEnd"/>
+          </w:p>
+        </w:tc>
+        <w:tc>
+          <w:tcPr>
+            <w:tcW w:w="6925" w:type="dxa"/>
+          </w:tcPr>
+          <w:p>
+            <w:proofErr w:type="spellStart"/>
             <w:r>
               <w:t>SuperAdmin</w:t>
             </w:r>
+            <w:proofErr w:type="spellEnd"/>
             <w:r>
               <w:t xml:space="preserve"> list</w:t>
             </w:r>
@@ -1374,13 +1478,23 @@
                 <w:bCs/>
               </w:rPr>
             </w:pPr>
-            <w:r>
-              <w:rPr>
-                <w:b/>
-                <w:bCs/>
-              </w:rPr>
-              <w:t>url/</w:t>
-            </w:r>
+            <w:proofErr w:type="spellStart"/>
+            <w:r>
+              <w:rPr>
+                <w:b/>
+                <w:bCs/>
+              </w:rPr>
+              <w:t>url</w:t>
+            </w:r>
+            <w:proofErr w:type="spellEnd"/>
+            <w:r>
+              <w:rPr>
+                <w:b/>
+                <w:bCs/>
+              </w:rPr>
+              <w:t>/</w:t>
+            </w:r>
+            <w:proofErr w:type="spellStart"/>
             <w:r>
               <w:rPr>
                 <w:b/>
@@ -1388,15 +1502,21 @@
               </w:rPr>
               <w:t>userEvents</w:t>
             </w:r>
-          </w:p>
-        </w:tc>
-        <w:tc>
-          <w:tcPr>
-            <w:tcW w:w="6925" w:type="dxa"/>
-          </w:tcPr>
-          <w:p>
-            <w:r>
-              <w:t>SuperAdmin l</w:t>
+            <w:proofErr w:type="spellEnd"/>
+          </w:p>
+        </w:tc>
+        <w:tc>
+          <w:tcPr>
+            <w:tcW w:w="6925" w:type="dxa"/>
+          </w:tcPr>
+          <w:p>
+            <w:proofErr w:type="spellStart"/>
+            <w:r>
+              <w:t>SuperAdmin</w:t>
+            </w:r>
+            <w:proofErr w:type="spellEnd"/>
+            <w:r>
+              <w:t xml:space="preserve"> l</w:t>
             </w:r>
             <w:r>
               <w:t>ist</w:t>
@@ -1551,6 +1671,7 @@
                 <w:bCs/>
               </w:rPr>
             </w:pPr>
+            <w:proofErr w:type="spellStart"/>
             <w:r>
               <w:rPr>
                 <w:b/>
@@ -1559,22 +1680,37 @@
               <w:lastRenderedPageBreak/>
               <w:t>url</w:t>
             </w:r>
-            <w:r>
-              <w:rPr>
-                <w:b/>
-                <w:bCs/>
-              </w:rPr>
-              <w:t>/approveEvent</w:t>
-            </w:r>
-          </w:p>
-        </w:tc>
-        <w:tc>
-          <w:tcPr>
-            <w:tcW w:w="6925" w:type="dxa"/>
-          </w:tcPr>
-          <w:p>
-            <w:r>
-              <w:t>SuperAdmin approves an event created by an Admin</w:t>
+            <w:proofErr w:type="spellEnd"/>
+            <w:r>
+              <w:rPr>
+                <w:b/>
+                <w:bCs/>
+              </w:rPr>
+              <w:t>/</w:t>
+            </w:r>
+            <w:proofErr w:type="spellStart"/>
+            <w:r>
+              <w:rPr>
+                <w:b/>
+                <w:bCs/>
+              </w:rPr>
+              <w:t>approveEvent</w:t>
+            </w:r>
+            <w:proofErr w:type="spellEnd"/>
+          </w:p>
+        </w:tc>
+        <w:tc>
+          <w:tcPr>
+            <w:tcW w:w="6925" w:type="dxa"/>
+          </w:tcPr>
+          <w:p>
+            <w:proofErr w:type="spellStart"/>
+            <w:r>
+              <w:t>SuperAdmin</w:t>
+            </w:r>
+            <w:proofErr w:type="spellEnd"/>
+            <w:r>
+              <w:t xml:space="preserve"> approves an event created by an Admin</w:t>
             </w:r>
           </w:p>
         </w:tc>
@@ -1709,6 +1845,7 @@
                 <w:bCs/>
               </w:rPr>
             </w:pPr>
+            <w:proofErr w:type="spellStart"/>
             <w:r>
               <w:rPr>
                 <w:b/>
@@ -1716,6 +1853,7 @@
               </w:rPr>
               <w:t>url</w:t>
             </w:r>
+            <w:proofErr w:type="spellEnd"/>
             <w:r>
               <w:rPr>
                 <w:b/>
@@ -1723,6 +1861,7 @@
               </w:rPr>
               <w:t>/</w:t>
             </w:r>
+            <w:proofErr w:type="spellStart"/>
             <w:r>
               <w:rPr>
                 <w:b/>
@@ -1730,6 +1869,7 @@
               </w:rPr>
               <w:t>createEvent</w:t>
             </w:r>
+            <w:proofErr w:type="spellEnd"/>
           </w:p>
         </w:tc>
         <w:tc>
@@ -1740,6 +1880,18 @@
             <w:r>
               <w:t>User creates an event and becomes an admin</w:t>
             </w:r>
+            <w:r>
+              <w:t xml:space="preserve"> </w:t>
+            </w:r>
+            <w:r>
+              <w:rPr>
+                <w:b/>
+                <w:bCs/>
+              </w:rPr>
+              <w:t>(Ready for frontend)</w:t>
+            </w:r>
+            <w:bookmarkStart w:id="0" w:name="_GoBack"/>
+            <w:bookmarkEnd w:id="0"/>
           </w:p>
         </w:tc>
       </w:tr>
@@ -1782,7 +1934,13 @@
           </w:tcPr>
           <w:p>
             <w:r>
-              <w:t>token</w:t>
+              <w:t>T</w:t>
+            </w:r>
+            <w:r>
+              <w:t>oken</w:t>
+            </w:r>
+            <w:r>
+              <w:t xml:space="preserve"> and title</w:t>
             </w:r>
           </w:p>
         </w:tc>
@@ -1802,7 +1960,40 @@
           <w:tcPr>
             <w:tcW w:w="6925" w:type="dxa"/>
           </w:tcPr>
-          <w:p/>
+          <w:p>
+            <w:r>
+              <w:t xml:space="preserve">Description, </w:t>
+            </w:r>
+            <w:proofErr w:type="spellStart"/>
+            <w:r>
+              <w:t>url</w:t>
+            </w:r>
+            <w:proofErr w:type="spellEnd"/>
+            <w:r>
+              <w:t xml:space="preserve">, </w:t>
+            </w:r>
+            <w:proofErr w:type="spellStart"/>
+            <w:r>
+              <w:t>startdate</w:t>
+            </w:r>
+            <w:proofErr w:type="spellEnd"/>
+            <w:r>
+              <w:t xml:space="preserve">, </w:t>
+            </w:r>
+            <w:proofErr w:type="spellStart"/>
+            <w:r>
+              <w:t>enddate</w:t>
+            </w:r>
+            <w:proofErr w:type="spellEnd"/>
+            <w:r>
+              <w:t xml:space="preserve">, address, city, state, and </w:t>
+            </w:r>
+            <w:proofErr w:type="spellStart"/>
+            <w:r>
+              <w:t>zipcode</w:t>
+            </w:r>
+            <w:proofErr w:type="spellEnd"/>
+          </w:p>
         </w:tc>
       </w:tr>
       <w:tr>
@@ -1821,8 +2012,13 @@
             <w:tcW w:w="6925" w:type="dxa"/>
           </w:tcPr>
           <w:p>
-            <w:r>
-              <w:t xml:space="preserve">Eventid, </w:t>
+            <w:proofErr w:type="spellStart"/>
+            <w:r>
+              <w:t>Eventid</w:t>
+            </w:r>
+            <w:proofErr w:type="spellEnd"/>
+            <w:r>
+              <w:t xml:space="preserve">, </w:t>
             </w:r>
             <w:r>
               <w:t>title</w:t>
@@ -1885,6 +2081,7 @@
                 <w:bCs/>
               </w:rPr>
             </w:pPr>
+            <w:proofErr w:type="spellStart"/>
             <w:r>
               <w:rPr>
                 <w:b/>
@@ -1892,13 +2089,23 @@
               </w:rPr>
               <w:t>url</w:t>
             </w:r>
-            <w:r>
-              <w:rPr>
-                <w:b/>
-                <w:bCs/>
-              </w:rPr>
-              <w:t>/editEvent</w:t>
-            </w:r>
+            <w:proofErr w:type="spellEnd"/>
+            <w:r>
+              <w:rPr>
+                <w:b/>
+                <w:bCs/>
+              </w:rPr>
+              <w:t>/</w:t>
+            </w:r>
+            <w:proofErr w:type="spellStart"/>
+            <w:r>
+              <w:rPr>
+                <w:b/>
+                <w:bCs/>
+              </w:rPr>
+              <w:t>editEvent</w:t>
+            </w:r>
+            <w:proofErr w:type="spellEnd"/>
           </w:p>
         </w:tc>
         <w:tc>
@@ -1954,8 +2161,13 @@
               <w:t>token</w:t>
             </w:r>
             <w:r>
-              <w:t xml:space="preserve"> and eventid</w:t>
-            </w:r>
+              <w:t xml:space="preserve"> and </w:t>
+            </w:r>
+            <w:proofErr w:type="spellStart"/>
+            <w:r>
+              <w:t>eventid</w:t>
+            </w:r>
+            <w:proofErr w:type="spellEnd"/>
           </w:p>
         </w:tc>
       </w:tr>
@@ -2048,6 +2260,7 @@
                 <w:bCs/>
               </w:rPr>
             </w:pPr>
+            <w:proofErr w:type="spellStart"/>
             <w:r>
               <w:rPr>
                 <w:b/>
@@ -2055,6 +2268,7 @@
               </w:rPr>
               <w:t>url</w:t>
             </w:r>
+            <w:proofErr w:type="spellEnd"/>
             <w:r>
               <w:rPr>
                 <w:b/>
@@ -2062,6 +2276,7 @@
               </w:rPr>
               <w:t>/</w:t>
             </w:r>
+            <w:proofErr w:type="spellStart"/>
             <w:r>
               <w:rPr>
                 <w:b/>
@@ -2083,6 +2298,7 @@
               </w:rPr>
               <w:t>Events</w:t>
             </w:r>
+            <w:proofErr w:type="spellEnd"/>
           </w:p>
         </w:tc>
         <w:tc>
@@ -2190,8 +2406,13 @@
           </w:tcPr>
           <w:p>
             <w:r>
-              <w:t>Titles, urls</w:t>
-            </w:r>
+              <w:t xml:space="preserve">Titles, </w:t>
+            </w:r>
+            <w:proofErr w:type="spellStart"/>
+            <w:r>
+              <w:t>urls</w:t>
+            </w:r>
+            <w:proofErr w:type="spellEnd"/>
             <w:r>
               <w:t>, active</w:t>
             </w:r>
@@ -2250,6 +2471,7 @@
                 <w:bCs/>
               </w:rPr>
             </w:pPr>
+            <w:proofErr w:type="spellStart"/>
             <w:r>
               <w:rPr>
                 <w:b/>
@@ -2257,6 +2479,7 @@
               </w:rPr>
               <w:t>url</w:t>
             </w:r>
+            <w:proofErr w:type="spellEnd"/>
             <w:r>
               <w:rPr>
                 <w:b/>
@@ -2264,6 +2487,7 @@
               </w:rPr>
               <w:t>/</w:t>
             </w:r>
+            <w:proofErr w:type="spellStart"/>
             <w:r>
               <w:rPr>
                 <w:b/>
@@ -2271,16 +2495,30 @@
               </w:rPr>
               <w:t>eventsByDate</w:t>
             </w:r>
-          </w:p>
-        </w:tc>
-        <w:tc>
-          <w:tcPr>
-            <w:tcW w:w="6925" w:type="dxa"/>
-          </w:tcPr>
-          <w:p>
-            <w:r>
-              <w:t>List all events within startdate and enddate</w:t>
-            </w:r>
+            <w:proofErr w:type="spellEnd"/>
+          </w:p>
+        </w:tc>
+        <w:tc>
+          <w:tcPr>
+            <w:tcW w:w="6925" w:type="dxa"/>
+          </w:tcPr>
+          <w:p>
+            <w:r>
+              <w:t xml:space="preserve">List all events within </w:t>
+            </w:r>
+            <w:proofErr w:type="spellStart"/>
+            <w:r>
+              <w:t>startdate</w:t>
+            </w:r>
+            <w:proofErr w:type="spellEnd"/>
+            <w:r>
+              <w:t xml:space="preserve"> and </w:t>
+            </w:r>
+            <w:proofErr w:type="spellStart"/>
+            <w:r>
+              <w:t>enddate</w:t>
+            </w:r>
+            <w:proofErr w:type="spellEnd"/>
             <w:r>
               <w:t xml:space="preserve"> </w:t>
             </w:r>
@@ -2332,9 +2570,19 @@
             <w:tcW w:w="6925" w:type="dxa"/>
           </w:tcPr>
           <w:p>
-            <w:r>
-              <w:t>Startdate and enddate</w:t>
-            </w:r>
+            <w:proofErr w:type="spellStart"/>
+            <w:r>
+              <w:t>Startdate</w:t>
+            </w:r>
+            <w:proofErr w:type="spellEnd"/>
+            <w:r>
+              <w:t xml:space="preserve"> and </w:t>
+            </w:r>
+            <w:proofErr w:type="spellStart"/>
+            <w:r>
+              <w:t>enddate</w:t>
+            </w:r>
+            <w:proofErr w:type="spellEnd"/>
           </w:p>
         </w:tc>
       </w:tr>
@@ -2433,6 +2681,7 @@
                 <w:bCs/>
               </w:rPr>
             </w:pPr>
+            <w:proofErr w:type="spellStart"/>
             <w:r>
               <w:rPr>
                 <w:b/>
@@ -2440,6 +2689,7 @@
               </w:rPr>
               <w:t>url</w:t>
             </w:r>
+            <w:proofErr w:type="spellEnd"/>
             <w:r>
               <w:rPr>
                 <w:b/>
@@ -2447,6 +2697,7 @@
               </w:rPr>
               <w:t>/</w:t>
             </w:r>
+            <w:proofErr w:type="spellStart"/>
             <w:r>
               <w:rPr>
                 <w:b/>
@@ -2454,6 +2705,7 @@
               </w:rPr>
               <w:t>eventsByCity</w:t>
             </w:r>
+            <w:proofErr w:type="spellEnd"/>
           </w:p>
         </w:tc>
         <w:tc>
@@ -2613,6 +2865,7 @@
                 <w:bCs/>
               </w:rPr>
             </w:pPr>
+            <w:proofErr w:type="spellStart"/>
             <w:r>
               <w:rPr>
                 <w:b/>
@@ -2620,13 +2873,23 @@
               </w:rPr>
               <w:t>url</w:t>
             </w:r>
-            <w:r>
-              <w:rPr>
-                <w:b/>
-                <w:bCs/>
-              </w:rPr>
-              <w:t>/joinEvent</w:t>
-            </w:r>
+            <w:proofErr w:type="spellEnd"/>
+            <w:r>
+              <w:rPr>
+                <w:b/>
+                <w:bCs/>
+              </w:rPr>
+              <w:t>/</w:t>
+            </w:r>
+            <w:proofErr w:type="spellStart"/>
+            <w:r>
+              <w:rPr>
+                <w:b/>
+                <w:bCs/>
+              </w:rPr>
+              <w:t>joinEvent</w:t>
+            </w:r>
+            <w:proofErr w:type="spellEnd"/>
           </w:p>
         </w:tc>
         <w:tc>
@@ -2637,6 +2900,16 @@
             <w:r>
               <w:t>User joins an event</w:t>
             </w:r>
+            <w:r>
+              <w:t xml:space="preserve"> </w:t>
+            </w:r>
+            <w:r>
+              <w:rPr>
+                <w:b/>
+                <w:bCs/>
+              </w:rPr>
+              <w:t>(Ready for frontend)</w:t>
+            </w:r>
           </w:p>
         </w:tc>
       </w:tr>
@@ -2679,7 +2952,24 @@
           </w:tcPr>
           <w:p>
             <w:r>
-              <w:t>token</w:t>
+              <w:t>T</w:t>
+            </w:r>
+            <w:r>
+              <w:t>oken</w:t>
+            </w:r>
+            <w:r>
+              <w:t>,</w:t>
+            </w:r>
+            <w:r>
+              <w:t xml:space="preserve"> </w:t>
+            </w:r>
+            <w:proofErr w:type="spellStart"/>
+            <w:r>
+              <w:t>eventid</w:t>
+            </w:r>
+            <w:proofErr w:type="spellEnd"/>
+            <w:r>
+              <w:t>, and title</w:t>
             </w:r>
           </w:p>
         </w:tc>
@@ -2770,6 +3060,7 @@
                 <w:bCs/>
               </w:rPr>
             </w:pPr>
+            <w:proofErr w:type="spellStart"/>
             <w:r>
               <w:rPr>
                 <w:b/>
@@ -2777,13 +3068,23 @@
               </w:rPr>
               <w:t>url</w:t>
             </w:r>
-            <w:r>
-              <w:rPr>
-                <w:b/>
-                <w:bCs/>
-              </w:rPr>
-              <w:t>/leaveEvent</w:t>
-            </w:r>
+            <w:proofErr w:type="spellEnd"/>
+            <w:r>
+              <w:rPr>
+                <w:b/>
+                <w:bCs/>
+              </w:rPr>
+              <w:t>/</w:t>
+            </w:r>
+            <w:proofErr w:type="spellStart"/>
+            <w:r>
+              <w:rPr>
+                <w:b/>
+                <w:bCs/>
+              </w:rPr>
+              <w:t>leaveEvent</w:t>
+            </w:r>
+            <w:proofErr w:type="spellEnd"/>
           </w:p>
         </w:tc>
         <w:tc>
@@ -2838,8 +3139,6 @@
             <w:r>
               <w:t>token</w:t>
             </w:r>
-            <w:bookmarkStart w:id="0" w:name="_GoBack"/>
-            <w:bookmarkEnd w:id="0"/>
           </w:p>
         </w:tc>
       </w:tr>

</xml_diff>